<commit_message>
Update Resume and add LeetCode Link
</commit_message>
<xml_diff>
--- a/images/Prajwal BawanthareResume.docx
+++ b/images/Prajwal BawanthareResume.docx
@@ -6,7 +6,9 @@
       <w:pPr>
         <w:jc w:val="center"/>
         <w:rPr>
-          <w:rFonts w:ascii="Cascadia Mono SemiBold" w:hAnsi="Cascadia Mono SemiBold" w:cs="Cascadia Mono SemiBold"/>
+          <w:rFonts w:cstheme="minorHAnsi"/>
+          <w:b/>
+          <w:bCs/>
           <w:sz w:val="44"/>
           <w:szCs w:val="44"/>
           <w:u w:val="single"/>
@@ -15,7 +17,9 @@
       </w:pPr>
       <w:r>
         <w:rPr>
-          <w:rFonts w:ascii="Cascadia Mono SemiBold" w:hAnsi="Cascadia Mono SemiBold" w:cs="Cascadia Mono SemiBold"/>
+          <w:rFonts w:cstheme="minorHAnsi"/>
+          <w:b/>
+          <w:bCs/>
           <w:sz w:val="44"/>
           <w:szCs w:val="44"/>
           <w:u w:val="single"/>
@@ -31,14 +35,16 @@
           <w:rFonts w:ascii="Cascadia Mono SemiBold" w:hAnsi="Cascadia Mono SemiBold" w:cs="Cascadia Mono SemiBold"/>
           <w:sz w:val="24"/>
           <w:szCs w:val="24"/>
-          <w:lang w:val="en-US"/>
-        </w:rPr>
-      </w:pPr>
-      <w:r>
-        <w:rPr>
-          <w:rFonts w:ascii="Cascadia Mono SemiBold" w:hAnsi="Cascadia Mono SemiBold" w:cs="Cascadia Mono SemiBold"/>
-          <w:sz w:val="24"/>
-          <w:szCs w:val="24"/>
+          <w:u w:val="single"/>
+          <w:lang w:val="en-US"/>
+        </w:rPr>
+      </w:pPr>
+      <w:r>
+        <w:rPr>
+          <w:rFonts w:ascii="Cascadia Mono SemiBold" w:hAnsi="Cascadia Mono SemiBold" w:cs="Cascadia Mono SemiBold"/>
+          <w:sz w:val="24"/>
+          <w:szCs w:val="24"/>
+          <w:u w:val="single"/>
           <w:lang w:val="en-US"/>
         </w:rPr>
         <w:t xml:space="preserve">+919529364425 </w:t>
@@ -61,6 +67,7 @@
           <w:rFonts w:ascii="Cascadia Mono SemiBold" w:hAnsi="Cascadia Mono SemiBold" w:cs="Cascadia Mono SemiBold"/>
           <w:sz w:val="24"/>
           <w:szCs w:val="24"/>
+          <w:u w:val="single"/>
           <w:lang w:val="en-US"/>
         </w:rPr>
         <w:t xml:space="preserve"> Nagpur, India</w:t>
@@ -73,6 +80,7 @@
           <w:rFonts w:ascii="Cascadia Mono SemiBold" w:hAnsi="Cascadia Mono SemiBold" w:cs="Cascadia Mono SemiBold"/>
           <w:sz w:val="24"/>
           <w:szCs w:val="24"/>
+          <w:u w:val="single"/>
           <w:lang w:val="en-US"/>
         </w:rPr>
       </w:pPr>
@@ -96,6 +104,7 @@
           <w:rFonts w:ascii="Cascadia Mono SemiBold" w:hAnsi="Cascadia Mono SemiBold" w:cs="Cascadia Mono SemiBold"/>
           <w:sz w:val="24"/>
           <w:szCs w:val="24"/>
+          <w:u w:val="single"/>
           <w:lang w:val="en-US"/>
         </w:rPr>
         <w:t xml:space="preserve"> </w:t>
@@ -115,6 +124,57 @@
         </w:r>
         <w:proofErr w:type="spellEnd"/>
       </w:hyperlink>
+      <w:r>
+        <w:rPr>
+          <w:rStyle w:val="Hyperlink"/>
+          <w:rFonts w:ascii="Cascadia Mono SemiBold" w:hAnsi="Cascadia Mono SemiBold" w:cs="Cascadia Mono SemiBold"/>
+          <w:color w:val="auto"/>
+          <w:sz w:val="24"/>
+          <w:szCs w:val="24"/>
+          <w:lang w:val="en-US"/>
+        </w:rPr>
+        <w:t xml:space="preserve"> </w:t>
+      </w:r>
+      <w:hyperlink r:id="rId8" w:history="1">
+        <w:proofErr w:type="spellStart"/>
+        <w:r>
+          <w:rPr>
+            <w:rStyle w:val="Hyperlink"/>
+            <w:rFonts w:ascii="Cascadia Mono SemiBold" w:hAnsi="Cascadia Mono SemiBold" w:cs="Cascadia Mono SemiBold"/>
+            <w:sz w:val="24"/>
+            <w:szCs w:val="24"/>
+            <w:lang w:val="en-US"/>
+          </w:rPr>
+          <w:t>Leetcode</w:t>
+        </w:r>
+        <w:proofErr w:type="spellEnd"/>
+      </w:hyperlink>
+      <w:r>
+        <w:rPr>
+          <w:rStyle w:val="Hyperlink"/>
+          <w:rFonts w:ascii="Cascadia Mono SemiBold" w:hAnsi="Cascadia Mono SemiBold" w:cs="Cascadia Mono SemiBold"/>
+          <w:color w:val="auto"/>
+          <w:sz w:val="24"/>
+          <w:szCs w:val="24"/>
+          <w:lang w:val="en-US"/>
+        </w:rPr>
+        <w:t xml:space="preserve"> </w:t>
+      </w:r>
+      <w:hyperlink r:id="rId9" w:history="1">
+        <w:proofErr w:type="spellStart"/>
+        <w:r>
+          <w:rPr>
+            <w:rStyle w:val="Hyperlink"/>
+            <w:rFonts w:ascii="Cascadia Mono SemiBold" w:hAnsi="Cascadia Mono SemiBold" w:cs="Cascadia Mono SemiBold"/>
+            <w:color w:val="auto"/>
+            <w:sz w:val="24"/>
+            <w:szCs w:val="24"/>
+            <w:lang w:val="en-US"/>
+          </w:rPr>
+          <w:t>PortFolio</w:t>
+        </w:r>
+        <w:proofErr w:type="spellEnd"/>
+      </w:hyperlink>
     </w:p>
     <w:p>
       <w:pPr>
@@ -674,7 +734,7 @@
         </w:rPr>
         <w:t xml:space="preserve">.  </w:t>
       </w:r>
-      <w:hyperlink r:id="rId8" w:history="1">
+      <w:hyperlink r:id="rId10" w:history="1">
         <w:r>
           <w:rPr>
             <w:rStyle w:val="Hyperlink"/>
@@ -728,7 +788,7 @@
         </w:rPr>
         <w:t xml:space="preserve"> </w:t>
       </w:r>
-      <w:hyperlink r:id="rId9" w:history="1">
+      <w:hyperlink r:id="rId11" w:history="1">
         <w:r>
           <w:rPr>
             <w:rStyle w:val="Hyperlink"/>

</xml_diff>